<commit_message>
updated SRS by mayuri
</commit_message>
<xml_diff>
--- a/project SRS.docx
+++ b/project SRS.docx
@@ -41,6 +41,8 @@
           <w:szCs w:val="24"/>
         </w:rPr>
       </w:pPr>
+      <w:bookmarkStart w:id="0" w:name="_GoBack"/>
+      <w:bookmarkEnd w:id="0"/>
     </w:p>
     <w:p>
       <w:pPr>
@@ -3406,8 +3408,6 @@
           <w:szCs w:val="20"/>
         </w:rPr>
       </w:pPr>
-      <w:bookmarkStart w:id="0" w:name="_GoBack"/>
-      <w:bookmarkEnd w:id="0"/>
     </w:p>
     <w:p>
       <w:pPr>
@@ -7790,9 +7790,9 @@
         </w:rPr>
         <w:drawing>
           <wp:inline distT="0" distB="0" distL="0" distR="0">
-            <wp:extent cx="5730240" cy="5090160"/>
+            <wp:extent cx="5943600" cy="5887720"/>
             <wp:effectExtent l="0" t="0" r="0" b="0"/>
-            <wp:docPr id="2" name="Picture 2"/>
+            <wp:docPr id="6" name="Picture 6"/>
             <wp:cNvGraphicFramePr>
               <a:graphicFrameLocks xmlns:a="http://schemas.openxmlformats.org/drawingml/2006/main" noChangeAspect="1"/>
             </wp:cNvGraphicFramePr>
@@ -7800,10 +7800,10 @@
               <a:graphicData uri="http://schemas.openxmlformats.org/drawingml/2006/picture">
                 <pic:pic xmlns:pic="http://schemas.openxmlformats.org/drawingml/2006/picture">
                   <pic:nvPicPr>
-                    <pic:cNvPr id="2" name="classDia.jpg"/>
+                    <pic:cNvPr id="6" name="classDia.jpg"/>
                     <pic:cNvPicPr/>
                   </pic:nvPicPr>
-                  <pic:blipFill rotWithShape="1">
+                  <pic:blipFill>
                     <a:blip r:embed="rId12">
                       <a:extLst>
                         <a:ext uri="{28A0092B-C50C-407E-A947-70E740481C1C}">
@@ -7811,25 +7811,18 @@
                         </a:ext>
                       </a:extLst>
                     </a:blip>
-                    <a:srcRect r="3590" b="976"/>
-                    <a:stretch/>
+                    <a:stretch>
+                      <a:fillRect/>
+                    </a:stretch>
                   </pic:blipFill>
-                  <pic:spPr bwMode="auto">
+                  <pic:spPr>
                     <a:xfrm>
                       <a:off x="0" y="0"/>
-                      <a:ext cx="5730240" cy="5090160"/>
+                      <a:ext cx="5943600" cy="5887720"/>
                     </a:xfrm>
                     <a:prstGeom prst="rect">
                       <a:avLst/>
                     </a:prstGeom>
-                    <a:ln>
-                      <a:noFill/>
-                    </a:ln>
-                    <a:extLst>
-                      <a:ext uri="{53640926-AAD7-44D8-BBD7-CCE9431645EC}">
-                        <a14:shadowObscured xmlns:a14="http://schemas.microsoft.com/office/drawing/2010/main"/>
-                      </a:ext>
-                    </a:extLst>
                   </pic:spPr>
                 </pic:pic>
               </a:graphicData>
@@ -7859,10 +7852,6 @@
         </w:rPr>
       </w:pPr>
     </w:p>
-    <w:p/>
-    <w:p/>
-    <w:p/>
-    <w:p/>
     <w:p/>
     <w:p/>
     <w:p/>
@@ -11306,7 +11295,7 @@
 </file>
 
 <file path=customXml/itemProps1.xml><?xml version="1.0" encoding="utf-8"?>
-<ds:datastoreItem xmlns:ds="http://schemas.openxmlformats.org/officeDocument/2006/customXml" ds:itemID="{EBAF444B-8607-4B15-911F-55B5E3696BA8}">
+<ds:datastoreItem xmlns:ds="http://schemas.openxmlformats.org/officeDocument/2006/customXml" ds:itemID="{357B4F23-7112-489E-AF66-19D4DFC7B9EE}">
   <ds:schemaRefs>
     <ds:schemaRef ds:uri="http://schemas.openxmlformats.org/officeDocument/2006/bibliography"/>
   </ds:schemaRefs>

</xml_diff>